<commit_message>
All locations added to map
</commit_message>
<xml_diff>
--- a/DestinationDescriptions.docx
+++ b/DestinationDescriptions.docx
@@ -7,7 +7,13 @@
         <w:pStyle w:val="Heading1"/>
       </w:pPr>
       <w:r>
-        <w:t>U District</w:t>
+        <w:t>U</w:t>
+      </w:r>
+      <w:r>
+        <w:t>niversity</w:t>
+      </w:r>
+      <w:r>
+        <w:t xml:space="preserve"> District</w:t>
       </w:r>
     </w:p>
     <w:p>
@@ -55,7 +61,7 @@
         <w:t>47.6628</w:t>
       </w:r>
       <w:r>
-        <w:t xml:space="preserve"> , -</w:t>
+        <w:t>, -</w:t>
       </w:r>
       <w:r>
         <w:t>122.3139</w:t>
@@ -155,7 +161,7 @@
         <w:t xml:space="preserve"> 47.6364</w:t>
       </w:r>
       <w:r>
-        <w:t xml:space="preserve"> , -</w:t>
+        <w:t>, -</w:t>
       </w:r>
       <w:r>
         <w:t>122.2958</w:t>
@@ -262,13 +268,16 @@
         <w:t>Coordinates:</w:t>
       </w:r>
       <w:r>
-        <w:t xml:space="preserve"> 47.6364</w:t>
-      </w:r>
-      <w:r>
-        <w:t xml:space="preserve"> , -</w:t>
-      </w:r>
-      <w:r>
-        <w:t>122.2958</w:t>
+        <w:t xml:space="preserve"> </w:t>
+      </w:r>
+      <w:r>
+        <w:t xml:space="preserve">47.6626, </w:t>
+      </w:r>
+      <w:r>
+        <w:t>-</w:t>
+      </w:r>
+      <w:r>
+        <w:t>122.1061</w:t>
       </w:r>
     </w:p>
     <w:p>
@@ -371,101 +380,90 @@
       <w:pPr>
         <w:pStyle w:val="Heading1"/>
       </w:pPr>
+      <w:r>
+        <w:t>Bridle Trails State Park</w:t>
+      </w:r>
+    </w:p>
+    <w:p>
+      <w:r>
+        <w:rPr>
+          <w:b/>
+          <w:bCs/>
+        </w:rPr>
+        <w:t>Tags:</w:t>
+      </w:r>
+      <w:r>
+        <w:t xml:space="preserve"> Social Gatherings, Walking, Nature</w:t>
+      </w:r>
+      <w:r>
+        <w:t xml:space="preserve"> </w:t>
+      </w:r>
+    </w:p>
+    <w:p>
+      <w:r>
+        <w:rPr>
+          <w:b/>
+          <w:bCs/>
+        </w:rPr>
+        <w:t>Link:</w:t>
+      </w:r>
+      <w:r>
+        <w:t xml:space="preserve"> </w:t>
+      </w:r>
+      <w:r>
+        <w:t>https://www.parks.wa.gov/481/Bridle-Trails</w:t>
+      </w:r>
+    </w:p>
+    <w:p>
+      <w:r>
+        <w:rPr>
+          <w:b/>
+          <w:bCs/>
+        </w:rPr>
+        <w:t>Coordinates:</w:t>
+      </w:r>
+      <w:r>
+        <w:t xml:space="preserve"> </w:t>
+      </w:r>
+      <w:r>
+        <w:t>47.6548</w:t>
+      </w:r>
+      <w:r>
+        <w:t>, -</w:t>
+      </w:r>
+      <w:r>
+        <w:t>122.1777</w:t>
+      </w:r>
+    </w:p>
+    <w:p>
+      <w:pPr>
+        <w:rPr>
+          <w:b/>
+          <w:bCs/>
+        </w:rPr>
+      </w:pPr>
+      <w:r>
+        <w:rPr>
+          <w:b/>
+          <w:bCs/>
+        </w:rPr>
+        <w:t xml:space="preserve">Description: </w:t>
+      </w:r>
+    </w:p>
+    <w:p>
+      <w:pPr>
+        <w:pStyle w:val="NormalWeb"/>
+      </w:pPr>
+      <w:r>
+        <w:t>Bridle Trails State Park is a 489-acre day-use park with 28 miles of trails that welcomes equestrians, hikers, and visitors. It does not offer bike trails or camping. The park is known as one of the top equestrian parks west of the Mississippi; it does not, however, offer horse rentals. </w:t>
+      </w:r>
     </w:p>
     <w:p>
       <w:pPr>
         <w:pStyle w:val="Heading1"/>
       </w:pPr>
-    </w:p>
-    <w:p/>
-    <w:p>
-      <w:pPr>
-        <w:pStyle w:val="Heading1"/>
-      </w:pPr>
-      <w:r>
-        <w:t>Bridle Trails State Park</w:t>
-      </w:r>
-    </w:p>
-    <w:p>
-      <w:r>
-        <w:rPr>
-          <w:b/>
-          <w:bCs/>
-        </w:rPr>
-        <w:t>Tags:</w:t>
-      </w:r>
-      <w:r>
-        <w:t xml:space="preserve"> Social Gatherings, Walking, Nature</w:t>
-      </w:r>
-      <w:r>
-        <w:t xml:space="preserve"> </w:t>
-      </w:r>
-    </w:p>
-    <w:p>
-      <w:r>
-        <w:rPr>
-          <w:b/>
-          <w:bCs/>
-        </w:rPr>
-        <w:t>Link:</w:t>
-      </w:r>
-      <w:r>
-        <w:t xml:space="preserve"> </w:t>
-      </w:r>
-      <w:r>
-        <w:t>https://www.parks.wa.gov/481/Bridle-Trails</w:t>
-      </w:r>
-    </w:p>
-    <w:p>
-      <w:r>
-        <w:rPr>
-          <w:b/>
-          <w:bCs/>
-        </w:rPr>
-        <w:t>Coordinates:</w:t>
-      </w:r>
-      <w:r>
-        <w:t xml:space="preserve"> </w:t>
-      </w:r>
-      <w:r>
-        <w:t>47.6548</w:t>
-      </w:r>
-      <w:r>
-        <w:t xml:space="preserve"> , -</w:t>
-      </w:r>
-      <w:r>
-        <w:t>122.1777</w:t>
-      </w:r>
-    </w:p>
-    <w:p>
-      <w:pPr>
-        <w:rPr>
-          <w:b/>
-          <w:bCs/>
-        </w:rPr>
-      </w:pPr>
-      <w:r>
-        <w:rPr>
-          <w:b/>
-          <w:bCs/>
-        </w:rPr>
+      <w:r>
         <w:lastRenderedPageBreak/>
-        <w:t xml:space="preserve">Description: </w:t>
-      </w:r>
-    </w:p>
-    <w:p>
-      <w:pPr>
-        <w:pStyle w:val="NormalWeb"/>
-      </w:pPr>
-      <w:r>
-        <w:t>Bridle Trails State Park is a 489-acre day-use park with 28 miles of trails that welcomes equestrians, hikers, and visitors. It does not offer bike trails or camping. The park is known as one of the top equestrian parks west of the Mississippi; it does not, however, offer horse rentals. </w:t>
-      </w:r>
-    </w:p>
-    <w:p>
-      <w:pPr>
-        <w:pStyle w:val="Heading1"/>
-      </w:pPr>
-      <w:r>
         <w:t>Golden Gardens Park</w:t>
       </w:r>
     </w:p>
@@ -596,25 +594,7 @@
           <w:i w:val="0"/>
           <w:iCs w:val="0"/>
         </w:rPr>
-        <w:t>47.758051</w:t>
-      </w:r>
-      <w:r>
-        <w:rPr>
-          <w:rStyle w:val="Emphasis"/>
-          <w:rFonts w:eastAsiaTheme="majorEastAsia"/>
-          <w:i w:val="0"/>
-          <w:iCs w:val="0"/>
-        </w:rPr>
-        <w:t xml:space="preserve"> </w:t>
-      </w:r>
-      <w:r>
-        <w:rPr>
-          <w:rStyle w:val="Emphasis"/>
-          <w:rFonts w:eastAsiaTheme="majorEastAsia"/>
-          <w:i w:val="0"/>
-          <w:iCs w:val="0"/>
-        </w:rPr>
-        <w:t xml:space="preserve">, </w:t>
+        <w:t xml:space="preserve">47.758051, </w:t>
       </w:r>
       <w:r>
         <w:rPr>
@@ -724,13 +704,13 @@
         <w:t>Coordinates:</w:t>
       </w:r>
       <w:r>
-        <w:t xml:space="preserve"> 47.7330°, </w:t>
+        <w:t xml:space="preserve"> 47.7330, </w:t>
       </w:r>
       <w:r>
         <w:t>-</w:t>
       </w:r>
       <w:r>
-        <w:t xml:space="preserve">122.2565° </w:t>
+        <w:t>122.2565</w:t>
       </w:r>
     </w:p>
     <w:p>
@@ -819,23 +799,23 @@
           <w:b/>
           <w:bCs/>
         </w:rPr>
+        <w:t xml:space="preserve">Description: </w:t>
+      </w:r>
+    </w:p>
+    <w:p>
+      <w:pPr>
+        <w:spacing w:before="120"/>
+      </w:pPr>
+      <w:r>
+        <w:t>Featuring gothic architecture, brick pathways and green lawns, the Quad is surrounded by six buildings that house the arts, humanities, and social sciences. It is the primary gathering place on campus, especially when the Yoshino Cherry trees are in bloom each spring.</w:t>
+      </w:r>
+    </w:p>
+    <w:p>
+      <w:pPr>
+        <w:pStyle w:val="Heading1"/>
+      </w:pPr>
+      <w:r>
         <w:lastRenderedPageBreak/>
-        <w:t xml:space="preserve">Description: </w:t>
-      </w:r>
-    </w:p>
-    <w:p>
-      <w:pPr>
-        <w:spacing w:before="120"/>
-      </w:pPr>
-      <w:r>
-        <w:t>Featuring gothic architecture, brick pathways and green lawns, the Quad is surrounded by six buildings that house the arts, humanities, and social sciences. It is the primary gathering place on campus, especially when the Yoshino Cherry trees are in bloom each spring.</w:t>
-      </w:r>
-    </w:p>
-    <w:p>
-      <w:pPr>
-        <w:pStyle w:val="Heading1"/>
-      </w:pPr>
-      <w:r>
         <w:t xml:space="preserve">Seattle Waterfront </w:t>
       </w:r>
     </w:p>
@@ -1054,7 +1034,13 @@
         <w:t xml:space="preserve"> </w:t>
       </w:r>
       <w:r>
-        <w:t>47.3923° N, 121.4001° W</w:t>
+        <w:t xml:space="preserve">47.3923, </w:t>
+      </w:r>
+      <w:r>
+        <w:t>-</w:t>
+      </w:r>
+      <w:r>
+        <w:t>121.4001</w:t>
       </w:r>
     </w:p>
     <w:p>
@@ -1104,7 +1090,6 @@
           <w:b/>
           <w:bCs/>
         </w:rPr>
-        <w:lastRenderedPageBreak/>
         <w:t>Link:</w:t>
       </w:r>
       <w:r>
@@ -1132,7 +1117,13 @@
         <w:t xml:space="preserve"> </w:t>
       </w:r>
       <w:r>
-        <w:t>47.1871° N, 122.9285° W</w:t>
+        <w:t xml:space="preserve">47.1871, </w:t>
+      </w:r>
+      <w:r>
+        <w:t>-</w:t>
+      </w:r>
+      <w:r>
+        <w:t>122.9285</w:t>
       </w:r>
     </w:p>
     <w:p>
@@ -1228,13 +1219,10 @@
         <w:t>48.4072</w:t>
       </w:r>
       <w:r>
-        <w:t xml:space="preserve"> N,</w:t>
+        <w:t>,</w:t>
       </w:r>
       <w:r>
         <w:t xml:space="preserve"> -122.6447</w:t>
-      </w:r>
-      <w:r>
-        <w:t xml:space="preserve"> W</w:t>
       </w:r>
     </w:p>
     <w:p>
@@ -1311,7 +1299,13 @@
         <w:t xml:space="preserve"> </w:t>
       </w:r>
       <w:r>
-        <w:t>http://premiergc.com/-jackson-park-golf-course</w:t>
+        <w:t xml:space="preserve">47.5876, </w:t>
+      </w:r>
+      <w:r>
+        <w:t>-</w:t>
+      </w:r>
+      <w:r>
+        <w:t>122.6957</w:t>
       </w:r>
     </w:p>
     <w:p>
@@ -1400,7 +1394,13 @@
         <w:t xml:space="preserve"> </w:t>
       </w:r>
       <w:r>
-        <w:t>46.8800° N, 121.7269° W</w:t>
+        <w:t xml:space="preserve">46.8800, </w:t>
+      </w:r>
+      <w:r>
+        <w:t>-</w:t>
+      </w:r>
+      <w:r>
+        <w:t>121.7269</w:t>
       </w:r>
     </w:p>
     <w:p>
@@ -1429,7 +1429,6 @@
         <w:pStyle w:val="Heading1"/>
       </w:pPr>
       <w:r>
-        <w:lastRenderedPageBreak/>
         <w:t>Bellevue Botanical Garden</w:t>
       </w:r>
     </w:p>
@@ -1478,7 +1477,13 @@
         <w:t xml:space="preserve"> </w:t>
       </w:r>
       <w:r>
-        <w:t>47.6092° N, 122.1788° W</w:t>
+        <w:t xml:space="preserve">47.6092, </w:t>
+      </w:r>
+      <w:r>
+        <w:t>-</w:t>
+      </w:r>
+      <w:r>
+        <w:t>122.1788</w:t>
       </w:r>
     </w:p>
     <w:p>
@@ -1498,6 +1503,7 @@
     </w:p>
     <w:p>
       <w:r>
+        <w:lastRenderedPageBreak/>
         <w:t>Since the land was donated in 1981 to the City of Bellevue, Bellevue Arboretum has been a public park with free admission to trails and gardens. There are also facilities which can be reserved for weddings and parties.</w:t>
       </w:r>
     </w:p>
@@ -1555,7 +1561,13 @@
         <w:t xml:space="preserve"> </w:t>
       </w:r>
       <w:r>
-        <w:t>47.6684° N, 122.3509° W</w:t>
+        <w:t xml:space="preserve">47.6684, </w:t>
+      </w:r>
+      <w:r>
+        <w:t>-</w:t>
+      </w:r>
+      <w:r>
+        <w:t>122.3509</w:t>
       </w:r>
     </w:p>
     <w:p>

</xml_diff>